<commit_message>
Ansprache wird jetzt unterstützt Todo: Formatierung Dokument und Ansprache: Hand und Säule ...
</commit_message>
<xml_diff>
--- a/Bricks/Ansprache/Bild/Hinführung/Hinführung1.docx
+++ b/Bricks/Ansprache/Bild/Hinführung/Hinführung1.docx
@@ -62,6 +62,12 @@
         <w:rPr>
           <w:rFonts w:ascii="Arial" w:hAnsi="Arial" w:cs="Arial"/>
         </w:rPr>
+        <w:t>LEBENS</w:t>
+      </w:r>
+      <w:r>
+        <w:rPr>
+          <w:rFonts w:ascii="Arial" w:hAnsi="Arial" w:cs="Arial"/>
+        </w:rPr>
         <w:t>ALTER</w:t>
       </w:r>
       <w:r>
@@ -202,19 +208,7 @@
         <w:rPr>
           <w:rFonts w:ascii="Arial" w:hAnsi="Arial" w:cs="Arial"/>
         </w:rPr>
-        <w:t xml:space="preserve">achen uns zu </w:t>
-      </w:r>
-      <w:r>
-        <w:rPr>
-          <w:rFonts w:ascii="Arial" w:hAnsi="Arial" w:cs="Arial"/>
-        </w:rPr>
-        <w:t>dem,</w:t>
-      </w:r>
-      <w:r>
-        <w:rPr>
-          <w:rFonts w:ascii="Arial" w:hAnsi="Arial" w:cs="Arial"/>
-        </w:rPr>
-        <w:t xml:space="preserve"> wer wir sind. Einige Dinge, die </w:t>
+        <w:t xml:space="preserve">achen uns zu dem, wer wir sind. Einige Dinge, die </w:t>
       </w:r>
       <w:r>
         <w:rPr>

</xml_diff>